<commit_message>
agregando cronograma para modificacion de institucion
</commit_message>
<xml_diff>
--- a/cronograma.docx
+++ b/cronograma.docx
@@ -14,20 +14,12 @@
         </w:rPr>
         <w:t xml:space="preserve">Los colores </w:t>
       </w:r>
-      <w:proofErr w:type="gramStart"/>
       <w:r>
         <w:rPr>
           <w:rFonts w:asciiTheme="majorHAnsi" w:hAnsiTheme="majorHAnsi"/>
         </w:rPr>
-        <w:t>signifi</w:t>
+        <w:t>significan</w:t>
       </w:r>
-      <w:r>
-        <w:rPr>
-          <w:rFonts w:asciiTheme="majorHAnsi" w:hAnsiTheme="majorHAnsi"/>
-        </w:rPr>
-        <w:t>ca</w:t>
-      </w:r>
-      <w:proofErr w:type="gramEnd"/>
       <w:r>
         <w:rPr>
           <w:rFonts w:asciiTheme="majorHAnsi" w:hAnsiTheme="majorHAnsi"/>
@@ -89,7 +81,7 @@
         <w:rPr>
           <w:rFonts w:asciiTheme="majorHAnsi" w:hAnsiTheme="majorHAnsi"/>
         </w:rPr>
-        <w:t>Construir lógica para los roles.</w:t>
+        <w:t>Interfaz gráfica para inicio de sesión.</w:t>
       </w:r>
     </w:p>
     <w:p>
@@ -108,10 +100,27 @@
         <w:rPr>
           <w:rFonts w:asciiTheme="majorHAnsi" w:hAnsiTheme="majorHAnsi"/>
         </w:rPr>
+        <w:t>Construir lógica para los roles.</w:t>
+      </w:r>
+    </w:p>
+    <w:p>
+      <w:pPr>
+        <w:pStyle w:val="Prrafodelista"/>
+        <w:numPr>
+          <w:ilvl w:val="0"/>
+          <w:numId w:val="8"/>
+        </w:numPr>
+        <w:shd w:val="clear" w:color="auto" w:fill="66FF33"/>
+        <w:rPr>
+          <w:rFonts w:asciiTheme="majorHAnsi" w:hAnsiTheme="majorHAnsi"/>
+        </w:rPr>
+      </w:pPr>
+      <w:r>
+        <w:rPr>
+          <w:rFonts w:asciiTheme="majorHAnsi" w:hAnsiTheme="majorHAnsi"/>
+        </w:rPr>
         <w:t>Construir interfaz gráfica para administración de roles.</w:t>
       </w:r>
-      <w:bookmarkStart w:id="0" w:name="_GoBack"/>
-      <w:bookmarkEnd w:id="0"/>
     </w:p>
     <w:tbl>
       <w:tblPr>
@@ -345,23 +354,7 @@
                 <w:sz w:val="18"/>
                 <w:lang w:val="es-ES"/>
               </w:rPr>
-              <w:t xml:space="preserve"> Usuario solicita el registro de una institución, para la cual el Gestor del RNSII deberá validar la información y aprobar o no el registro. En ambos casos</w:t>
-            </w:r>
-            <w:r>
-              <w:rPr>
-                <w:rFonts w:asciiTheme="majorHAnsi" w:hAnsiTheme="majorHAnsi"/>
-                <w:sz w:val="18"/>
-                <w:lang w:val="es-ES"/>
-              </w:rPr>
-              <w:t>,</w:t>
-            </w:r>
-            <w:r>
-              <w:rPr>
-                <w:rFonts w:asciiTheme="majorHAnsi" w:hAnsiTheme="majorHAnsi"/>
-                <w:sz w:val="18"/>
-                <w:lang w:val="es-ES"/>
-              </w:rPr>
-              <w:t xml:space="preserve"> posterior a la validación, el sistema deberá emitir una notificación automática vía correo electrónico informando al usuario el registro satisfactorio o no de la institución.</w:t>
+              <w:t xml:space="preserve"> Usuario solicita el registro de una institución, para la cual el Gestor del RNSII deberá validar la información y aprobar o no el registro. En ambos casos, posterior a la validación, el sistema deberá emitir una notificación automática vía correo electrónico informando al usuario el registro satisfactorio o no de la institución.</w:t>
             </w:r>
           </w:p>
           <w:p>
@@ -1130,6 +1123,7 @@
               <w:rPr>
                 <w:rFonts w:asciiTheme="majorHAnsi" w:hAnsiTheme="majorHAnsi"/>
               </w:rPr>
+              <w:lastRenderedPageBreak/>
               <w:t>Construir formulario.</w:t>
             </w:r>
           </w:p>
@@ -1180,19 +1174,7 @@
               <w:rPr>
                 <w:rFonts w:asciiTheme="majorHAnsi" w:hAnsiTheme="majorHAnsi"/>
               </w:rPr>
-              <w:t xml:space="preserve">Validaciones del lado del </w:t>
-            </w:r>
-            <w:r>
-              <w:rPr>
-                <w:rFonts w:asciiTheme="majorHAnsi" w:hAnsiTheme="majorHAnsi"/>
-              </w:rPr>
-              <w:t>cliente</w:t>
-            </w:r>
-            <w:r>
-              <w:rPr>
-                <w:rFonts w:asciiTheme="majorHAnsi" w:hAnsiTheme="majorHAnsi"/>
-              </w:rPr>
-              <w:t xml:space="preserve"> con expresiones regulares para todos los campos.</w:t>
+              <w:t>Validaciones del lado del cliente con expresiones regulares para todos los campos.</w:t>
             </w:r>
           </w:p>
           <w:p>
@@ -1249,6 +1231,554 @@
             <w:pPr>
               <w:jc w:val="center"/>
               <w:cnfStyle w:val="000000100000" w:firstRow="0" w:lastRow="0" w:firstColumn="0" w:lastColumn="0" w:oddVBand="0" w:evenVBand="0" w:oddHBand="1" w:evenHBand="0" w:firstRowFirstColumn="0" w:firstRowLastColumn="0" w:lastRowFirstColumn="0" w:lastRowLastColumn="0"/>
+              <w:rPr>
+                <w:rFonts w:asciiTheme="majorHAnsi" w:hAnsiTheme="majorHAnsi"/>
+              </w:rPr>
+            </w:pPr>
+          </w:p>
+        </w:tc>
+      </w:tr>
+      <w:tr>
+        <w:tc>
+          <w:tcPr>
+            <w:cnfStyle w:val="001000000000" w:firstRow="0" w:lastRow="0" w:firstColumn="1" w:lastColumn="0" w:oddVBand="0" w:evenVBand="0" w:oddHBand="0" w:evenHBand="0" w:firstRowFirstColumn="0" w:firstRowLastColumn="0" w:lastRowFirstColumn="0" w:lastRowLastColumn="0"/>
+            <w:tcW w:w="2423" w:type="dxa"/>
+          </w:tcPr>
+          <w:p>
+            <w:pPr>
+              <w:jc w:val="center"/>
+              <w:rPr>
+                <w:rFonts w:asciiTheme="majorHAnsi" w:hAnsiTheme="majorHAnsi"/>
+                <w:b w:val="0"/>
+              </w:rPr>
+            </w:pPr>
+            <w:r>
+              <w:rPr>
+                <w:rFonts w:asciiTheme="majorHAnsi" w:hAnsiTheme="majorHAnsi"/>
+                <w:b w:val="0"/>
+              </w:rPr>
+              <w:lastRenderedPageBreak/>
+              <w:t>Gestionar  Instituciones:</w:t>
+            </w:r>
+          </w:p>
+          <w:p>
+            <w:pPr>
+              <w:suppressLineNumbers/>
+              <w:autoSpaceDE w:val="0"/>
+              <w:autoSpaceDN w:val="0"/>
+              <w:adjustRightInd w:val="0"/>
+              <w:jc w:val="center"/>
+              <w:rPr>
+                <w:rFonts w:ascii="Times New Roman" w:hAnsi="Times New Roman" w:cs="DejaVu Sans"/>
+                <w:sz w:val="24"/>
+                <w:szCs w:val="24"/>
+              </w:rPr>
+            </w:pPr>
+            <w:r>
+              <w:rPr>
+                <w:rFonts w:ascii="FreeSerif" w:hAnsi="Times New Roman" w:cs="FreeSerif"/>
+                <w:sz w:val="20"/>
+                <w:szCs w:val="20"/>
+                <w:lang w:val="es-ES"/>
+              </w:rPr>
+              <w:t>Modificar Instituci</w:t>
+            </w:r>
+            <w:r>
+              <w:rPr>
+                <w:rFonts w:ascii="FreeSerif" w:hAnsi="Times New Roman" w:cs="FreeSerif"/>
+                <w:sz w:val="20"/>
+                <w:szCs w:val="20"/>
+                <w:lang w:val="es-ES"/>
+              </w:rPr>
+              <w:t>ó</w:t>
+            </w:r>
+            <w:r>
+              <w:rPr>
+                <w:rFonts w:ascii="FreeSerif" w:hAnsi="Times New Roman" w:cs="FreeSerif"/>
+                <w:sz w:val="20"/>
+                <w:szCs w:val="20"/>
+                <w:lang w:val="es-ES"/>
+              </w:rPr>
+              <w:t>n</w:t>
+            </w:r>
+          </w:p>
+          <w:p>
+            <w:pPr>
+              <w:jc w:val="center"/>
+              <w:rPr>
+                <w:rFonts w:asciiTheme="majorHAnsi" w:hAnsiTheme="majorHAnsi"/>
+              </w:rPr>
+            </w:pPr>
+          </w:p>
+        </w:tc>
+        <w:tc>
+          <w:tcPr>
+            <w:tcW w:w="4489" w:type="dxa"/>
+          </w:tcPr>
+          <w:p>
+            <w:pPr>
+              <w:suppressLineNumbers/>
+              <w:autoSpaceDE w:val="0"/>
+              <w:autoSpaceDN w:val="0"/>
+              <w:adjustRightInd w:val="0"/>
+              <w:ind w:left="1058"/>
+              <w:jc w:val="both"/>
+              <w:cnfStyle w:val="000000000000" w:firstRow="0" w:lastRow="0" w:firstColumn="0" w:lastColumn="0" w:oddVBand="0" w:evenVBand="0" w:oddHBand="0" w:evenHBand="0" w:firstRowFirstColumn="0" w:firstRowLastColumn="0" w:lastRowFirstColumn="0" w:lastRowLastColumn="0"/>
+              <w:rPr>
+                <w:rFonts w:ascii="FreeSerif" w:hAnsi="Times New Roman" w:cs="DejaVu Sans"/>
+                <w:sz w:val="20"/>
+                <w:szCs w:val="18"/>
+                <w:lang w:val="es-ES"/>
+              </w:rPr>
+            </w:pPr>
+            <w:r>
+              <w:rPr>
+                <w:rFonts w:ascii="FreeSerif" w:hAnsi="Times New Roman" w:cs="DejaVu Sans"/>
+                <w:sz w:val="20"/>
+                <w:szCs w:val="18"/>
+                <w:lang w:val="es-ES"/>
+              </w:rPr>
+              <w:t>Cu</w:t>
+            </w:r>
+            <w:r>
+              <w:rPr>
+                <w:rFonts w:ascii="FreeSerif" w:hAnsi="Times New Roman" w:cs="DejaVu Sans"/>
+                <w:sz w:val="20"/>
+                <w:szCs w:val="18"/>
+                <w:lang w:val="es-ES"/>
+              </w:rPr>
+              <w:t>á</w:t>
+            </w:r>
+            <w:r>
+              <w:rPr>
+                <w:rFonts w:ascii="FreeSerif" w:hAnsi="Times New Roman" w:cs="DejaVu Sans"/>
+                <w:sz w:val="20"/>
+                <w:szCs w:val="18"/>
+                <w:lang w:val="es-ES"/>
+              </w:rPr>
+              <w:t>ndo un Usuario solicita la modificaci</w:t>
+            </w:r>
+            <w:r>
+              <w:rPr>
+                <w:rFonts w:ascii="FreeSerif" w:hAnsi="Times New Roman" w:cs="DejaVu Sans"/>
+                <w:sz w:val="20"/>
+                <w:szCs w:val="18"/>
+                <w:lang w:val="es-ES"/>
+              </w:rPr>
+              <w:t>ó</w:t>
+            </w:r>
+            <w:r>
+              <w:rPr>
+                <w:rFonts w:ascii="FreeSerif" w:hAnsi="Times New Roman" w:cs="DejaVu Sans"/>
+                <w:sz w:val="20"/>
+                <w:szCs w:val="18"/>
+                <w:lang w:val="es-ES"/>
+              </w:rPr>
+              <w:t>n de cualquier dato la instituci</w:t>
+            </w:r>
+            <w:r>
+              <w:rPr>
+                <w:rFonts w:ascii="FreeSerif" w:hAnsi="Times New Roman" w:cs="DejaVu Sans"/>
+                <w:sz w:val="20"/>
+                <w:szCs w:val="18"/>
+                <w:lang w:val="es-ES"/>
+              </w:rPr>
+              <w:t>ó</w:t>
+            </w:r>
+            <w:r>
+              <w:rPr>
+                <w:rFonts w:ascii="FreeSerif" w:hAnsi="Times New Roman" w:cs="DejaVu Sans"/>
+                <w:sz w:val="20"/>
+                <w:szCs w:val="18"/>
+                <w:lang w:val="es-ES"/>
+              </w:rPr>
+              <w:t>n a la que pertenece, para la cual el Gestor del RNSII deber</w:t>
+            </w:r>
+            <w:r>
+              <w:rPr>
+                <w:rFonts w:ascii="FreeSerif" w:hAnsi="Times New Roman" w:cs="DejaVu Sans"/>
+                <w:sz w:val="20"/>
+                <w:szCs w:val="18"/>
+                <w:lang w:val="es-ES"/>
+              </w:rPr>
+              <w:t>á</w:t>
+            </w:r>
+            <w:r>
+              <w:rPr>
+                <w:rFonts w:ascii="FreeSerif" w:hAnsi="Times New Roman" w:cs="DejaVu Sans"/>
+                <w:sz w:val="20"/>
+                <w:szCs w:val="18"/>
+                <w:lang w:val="es-ES"/>
+              </w:rPr>
+              <w:t xml:space="preserve"> validar la informaci</w:t>
+            </w:r>
+            <w:r>
+              <w:rPr>
+                <w:rFonts w:ascii="FreeSerif" w:hAnsi="Times New Roman" w:cs="DejaVu Sans"/>
+                <w:sz w:val="20"/>
+                <w:szCs w:val="18"/>
+                <w:lang w:val="es-ES"/>
+              </w:rPr>
+              <w:t>ó</w:t>
+            </w:r>
+            <w:r>
+              <w:rPr>
+                <w:rFonts w:ascii="FreeSerif" w:hAnsi="Times New Roman" w:cs="DejaVu Sans"/>
+                <w:sz w:val="20"/>
+                <w:szCs w:val="18"/>
+                <w:lang w:val="es-ES"/>
+              </w:rPr>
+              <w:t>n y aprobar o no el modificaci</w:t>
+            </w:r>
+            <w:r>
+              <w:rPr>
+                <w:rFonts w:ascii="FreeSerif" w:hAnsi="Times New Roman" w:cs="DejaVu Sans"/>
+                <w:sz w:val="20"/>
+                <w:szCs w:val="18"/>
+                <w:lang w:val="es-ES"/>
+              </w:rPr>
+              <w:t>ó</w:t>
+            </w:r>
+            <w:r>
+              <w:rPr>
+                <w:rFonts w:ascii="FreeSerif" w:hAnsi="Times New Roman" w:cs="DejaVu Sans"/>
+                <w:sz w:val="20"/>
+                <w:szCs w:val="18"/>
+                <w:lang w:val="es-ES"/>
+              </w:rPr>
+              <w:t xml:space="preserve">n. En ambos casos </w:t>
+            </w:r>
+            <w:proofErr w:type="gramStart"/>
+            <w:r>
+              <w:rPr>
+                <w:rFonts w:ascii="FreeSerif" w:hAnsi="Times New Roman" w:cs="DejaVu Sans"/>
+                <w:sz w:val="20"/>
+                <w:szCs w:val="18"/>
+                <w:lang w:val="es-ES"/>
+              </w:rPr>
+              <w:t>posterior</w:t>
+            </w:r>
+            <w:proofErr w:type="gramEnd"/>
+            <w:r>
+              <w:rPr>
+                <w:rFonts w:ascii="FreeSerif" w:hAnsi="Times New Roman" w:cs="DejaVu Sans"/>
+                <w:sz w:val="20"/>
+                <w:szCs w:val="18"/>
+                <w:lang w:val="es-ES"/>
+              </w:rPr>
+              <w:t xml:space="preserve"> a la validaci</w:t>
+            </w:r>
+            <w:r>
+              <w:rPr>
+                <w:rFonts w:ascii="FreeSerif" w:hAnsi="Times New Roman" w:cs="DejaVu Sans"/>
+                <w:sz w:val="20"/>
+                <w:szCs w:val="18"/>
+                <w:lang w:val="es-ES"/>
+              </w:rPr>
+              <w:t>ó</w:t>
+            </w:r>
+            <w:r>
+              <w:rPr>
+                <w:rFonts w:ascii="FreeSerif" w:hAnsi="Times New Roman" w:cs="DejaVu Sans"/>
+                <w:sz w:val="20"/>
+                <w:szCs w:val="18"/>
+                <w:lang w:val="es-ES"/>
+              </w:rPr>
+              <w:t>n, el sistema deber</w:t>
+            </w:r>
+            <w:r>
+              <w:rPr>
+                <w:rFonts w:ascii="FreeSerif" w:hAnsi="Times New Roman" w:cs="DejaVu Sans"/>
+                <w:sz w:val="20"/>
+                <w:szCs w:val="18"/>
+                <w:lang w:val="es-ES"/>
+              </w:rPr>
+              <w:t>á</w:t>
+            </w:r>
+            <w:r>
+              <w:rPr>
+                <w:rFonts w:ascii="FreeSerif" w:hAnsi="Times New Roman" w:cs="DejaVu Sans"/>
+                <w:sz w:val="20"/>
+                <w:szCs w:val="18"/>
+                <w:lang w:val="es-ES"/>
+              </w:rPr>
+              <w:t xml:space="preserve"> emitir una notificaci</w:t>
+            </w:r>
+            <w:r>
+              <w:rPr>
+                <w:rFonts w:ascii="FreeSerif" w:hAnsi="Times New Roman" w:cs="DejaVu Sans"/>
+                <w:sz w:val="20"/>
+                <w:szCs w:val="18"/>
+                <w:lang w:val="es-ES"/>
+              </w:rPr>
+              <w:t>ó</w:t>
+            </w:r>
+            <w:r>
+              <w:rPr>
+                <w:rFonts w:ascii="FreeSerif" w:hAnsi="Times New Roman" w:cs="DejaVu Sans"/>
+                <w:sz w:val="20"/>
+                <w:szCs w:val="18"/>
+                <w:lang w:val="es-ES"/>
+              </w:rPr>
+              <w:t>n autom</w:t>
+            </w:r>
+            <w:r>
+              <w:rPr>
+                <w:rFonts w:ascii="FreeSerif" w:hAnsi="Times New Roman" w:cs="DejaVu Sans"/>
+                <w:sz w:val="20"/>
+                <w:szCs w:val="18"/>
+                <w:lang w:val="es-ES"/>
+              </w:rPr>
+              <w:t>á</w:t>
+            </w:r>
+            <w:r>
+              <w:rPr>
+                <w:rFonts w:ascii="FreeSerif" w:hAnsi="Times New Roman" w:cs="DejaVu Sans"/>
+                <w:sz w:val="20"/>
+                <w:szCs w:val="18"/>
+                <w:lang w:val="es-ES"/>
+              </w:rPr>
+              <w:t>tica v</w:t>
+            </w:r>
+            <w:r>
+              <w:rPr>
+                <w:rFonts w:ascii="FreeSerif" w:hAnsi="Times New Roman" w:cs="DejaVu Sans"/>
+                <w:sz w:val="20"/>
+                <w:szCs w:val="18"/>
+                <w:lang w:val="es-ES"/>
+              </w:rPr>
+              <w:t>í</w:t>
+            </w:r>
+            <w:r>
+              <w:rPr>
+                <w:rFonts w:ascii="FreeSerif" w:hAnsi="Times New Roman" w:cs="DejaVu Sans"/>
+                <w:sz w:val="20"/>
+                <w:szCs w:val="18"/>
+                <w:lang w:val="es-ES"/>
+              </w:rPr>
+              <w:t>a correo electr</w:t>
+            </w:r>
+            <w:r>
+              <w:rPr>
+                <w:rFonts w:ascii="FreeSerif" w:hAnsi="Times New Roman" w:cs="DejaVu Sans"/>
+                <w:sz w:val="20"/>
+                <w:szCs w:val="18"/>
+                <w:lang w:val="es-ES"/>
+              </w:rPr>
+              <w:t>ó</w:t>
+            </w:r>
+            <w:r>
+              <w:rPr>
+                <w:rFonts w:ascii="FreeSerif" w:hAnsi="Times New Roman" w:cs="DejaVu Sans"/>
+                <w:sz w:val="20"/>
+                <w:szCs w:val="18"/>
+                <w:lang w:val="es-ES"/>
+              </w:rPr>
+              <w:t>nico informando al usuario la modificaci</w:t>
+            </w:r>
+            <w:r>
+              <w:rPr>
+                <w:rFonts w:ascii="FreeSerif" w:hAnsi="Times New Roman" w:cs="DejaVu Sans"/>
+                <w:sz w:val="20"/>
+                <w:szCs w:val="18"/>
+                <w:lang w:val="es-ES"/>
+              </w:rPr>
+              <w:t>ó</w:t>
+            </w:r>
+            <w:r>
+              <w:rPr>
+                <w:rFonts w:ascii="FreeSerif" w:hAnsi="Times New Roman" w:cs="DejaVu Sans"/>
+                <w:sz w:val="20"/>
+                <w:szCs w:val="18"/>
+                <w:lang w:val="es-ES"/>
+              </w:rPr>
+              <w:t>n satisfactoria o no de la instituci</w:t>
+            </w:r>
+            <w:r>
+              <w:rPr>
+                <w:rFonts w:ascii="FreeSerif" w:hAnsi="Times New Roman" w:cs="DejaVu Sans"/>
+                <w:sz w:val="20"/>
+                <w:szCs w:val="18"/>
+                <w:lang w:val="es-ES"/>
+              </w:rPr>
+              <w:t>ó</w:t>
+            </w:r>
+            <w:r>
+              <w:rPr>
+                <w:rFonts w:ascii="FreeSerif" w:hAnsi="Times New Roman" w:cs="DejaVu Sans"/>
+                <w:sz w:val="20"/>
+                <w:szCs w:val="18"/>
+                <w:lang w:val="es-ES"/>
+              </w:rPr>
+              <w:t>n.</w:t>
+            </w:r>
+          </w:p>
+        </w:tc>
+        <w:tc>
+          <w:tcPr>
+            <w:tcW w:w="4677" w:type="dxa"/>
+          </w:tcPr>
+          <w:p>
+            <w:pPr>
+              <w:pStyle w:val="Prrafodelista"/>
+              <w:numPr>
+                <w:ilvl w:val="0"/>
+                <w:numId w:val="9"/>
+              </w:numPr>
+              <w:cnfStyle w:val="000000000000" w:firstRow="0" w:lastRow="0" w:firstColumn="0" w:lastColumn="0" w:oddVBand="0" w:evenVBand="0" w:oddHBand="0" w:evenHBand="0" w:firstRowFirstColumn="0" w:firstRowLastColumn="0" w:lastRowFirstColumn="0" w:lastRowLastColumn="0"/>
+              <w:rPr>
+                <w:rFonts w:asciiTheme="majorHAnsi" w:hAnsiTheme="majorHAnsi"/>
+              </w:rPr>
+            </w:pPr>
+            <w:r>
+              <w:rPr>
+                <w:rFonts w:asciiTheme="majorHAnsi" w:hAnsiTheme="majorHAnsi"/>
+              </w:rPr>
+              <w:t>Formulario para que el usuario solicite la modificación de la institución.</w:t>
+            </w:r>
+          </w:p>
+          <w:p>
+            <w:pPr>
+              <w:pStyle w:val="Prrafodelista"/>
+              <w:numPr>
+                <w:ilvl w:val="0"/>
+                <w:numId w:val="9"/>
+              </w:numPr>
+              <w:cnfStyle w:val="000000000000" w:firstRow="0" w:lastRow="0" w:firstColumn="0" w:lastColumn="0" w:oddVBand="0" w:evenVBand="0" w:oddHBand="0" w:evenHBand="0" w:firstRowFirstColumn="0" w:firstRowLastColumn="0" w:lastRowFirstColumn="0" w:lastRowLastColumn="0"/>
+              <w:rPr>
+                <w:rFonts w:asciiTheme="majorHAnsi" w:hAnsiTheme="majorHAnsi"/>
+              </w:rPr>
+            </w:pPr>
+            <w:r>
+              <w:rPr>
+                <w:rFonts w:asciiTheme="majorHAnsi" w:hAnsiTheme="majorHAnsi"/>
+              </w:rPr>
+              <w:t>Validación desde el lado del cliente y lado de servidor.</w:t>
+            </w:r>
+          </w:p>
+          <w:p>
+            <w:pPr>
+              <w:pStyle w:val="Prrafodelista"/>
+              <w:numPr>
+                <w:ilvl w:val="0"/>
+                <w:numId w:val="9"/>
+              </w:numPr>
+              <w:cnfStyle w:val="000000000000" w:firstRow="0" w:lastRow="0" w:firstColumn="0" w:lastColumn="0" w:oddVBand="0" w:evenVBand="0" w:oddHBand="0" w:evenHBand="0" w:firstRowFirstColumn="0" w:firstRowLastColumn="0" w:lastRowFirstColumn="0" w:lastRowLastColumn="0"/>
+              <w:rPr>
+                <w:rFonts w:asciiTheme="majorHAnsi" w:hAnsiTheme="majorHAnsi"/>
+              </w:rPr>
+            </w:pPr>
+            <w:r>
+              <w:rPr>
+                <w:rFonts w:asciiTheme="majorHAnsi" w:hAnsiTheme="majorHAnsi"/>
+              </w:rPr>
+              <w:t>Lógica para que el usuario pueda solo ver y modificar la institución a la que pertenece.</w:t>
+            </w:r>
+          </w:p>
+          <w:p>
+            <w:pPr>
+              <w:pStyle w:val="Prrafodelista"/>
+              <w:numPr>
+                <w:ilvl w:val="0"/>
+                <w:numId w:val="9"/>
+              </w:numPr>
+              <w:cnfStyle w:val="000000000000" w:firstRow="0" w:lastRow="0" w:firstColumn="0" w:lastColumn="0" w:oddVBand="0" w:evenVBand="0" w:oddHBand="0" w:evenHBand="0" w:firstRowFirstColumn="0" w:firstRowLastColumn="0" w:lastRowFirstColumn="0" w:lastRowLastColumn="0"/>
+              <w:rPr>
+                <w:rFonts w:asciiTheme="majorHAnsi" w:hAnsiTheme="majorHAnsi"/>
+              </w:rPr>
+            </w:pPr>
+            <w:r>
+              <w:rPr>
+                <w:rFonts w:asciiTheme="majorHAnsi" w:hAnsiTheme="majorHAnsi"/>
+              </w:rPr>
+              <w:t>Validación de campos con valores repetidos en la base de datos.</w:t>
+            </w:r>
+          </w:p>
+          <w:p>
+            <w:pPr>
+              <w:pStyle w:val="Prrafodelista"/>
+              <w:numPr>
+                <w:ilvl w:val="0"/>
+                <w:numId w:val="9"/>
+              </w:numPr>
+              <w:cnfStyle w:val="000000000000" w:firstRow="0" w:lastRow="0" w:firstColumn="0" w:lastColumn="0" w:oddVBand="0" w:evenVBand="0" w:oddHBand="0" w:evenHBand="0" w:firstRowFirstColumn="0" w:firstRowLastColumn="0" w:lastRowFirstColumn="0" w:lastRowLastColumn="0"/>
+              <w:rPr>
+                <w:rFonts w:asciiTheme="majorHAnsi" w:hAnsiTheme="majorHAnsi"/>
+              </w:rPr>
+            </w:pPr>
+            <w:r>
+              <w:rPr>
+                <w:rFonts w:asciiTheme="majorHAnsi" w:hAnsiTheme="majorHAnsi"/>
+              </w:rPr>
+              <w:t xml:space="preserve">Interfaz </w:t>
+            </w:r>
+            <w:proofErr w:type="spellStart"/>
+            <w:r>
+              <w:rPr>
+                <w:rFonts w:asciiTheme="majorHAnsi" w:hAnsiTheme="majorHAnsi"/>
+              </w:rPr>
+              <w:t>grafica</w:t>
+            </w:r>
+            <w:proofErr w:type="spellEnd"/>
+            <w:r>
+              <w:rPr>
+                <w:rFonts w:asciiTheme="majorHAnsi" w:hAnsiTheme="majorHAnsi"/>
+              </w:rPr>
+              <w:t xml:space="preserve"> para aceptación o rechazo de solicitud de modificación.</w:t>
+            </w:r>
+          </w:p>
+          <w:p>
+            <w:pPr>
+              <w:pStyle w:val="Prrafodelista"/>
+              <w:numPr>
+                <w:ilvl w:val="0"/>
+                <w:numId w:val="9"/>
+              </w:numPr>
+              <w:cnfStyle w:val="000000000000" w:firstRow="0" w:lastRow="0" w:firstColumn="0" w:lastColumn="0" w:oddVBand="0" w:evenVBand="0" w:oddHBand="0" w:evenHBand="0" w:firstRowFirstColumn="0" w:firstRowLastColumn="0" w:lastRowFirstColumn="0" w:lastRowLastColumn="0"/>
+              <w:rPr>
+                <w:rFonts w:asciiTheme="majorHAnsi" w:hAnsiTheme="majorHAnsi"/>
+              </w:rPr>
+            </w:pPr>
+            <w:proofErr w:type="spellStart"/>
+            <w:r>
+              <w:rPr>
+                <w:rFonts w:asciiTheme="majorHAnsi" w:hAnsiTheme="majorHAnsi"/>
+              </w:rPr>
+              <w:t>Logica</w:t>
+            </w:r>
+            <w:proofErr w:type="spellEnd"/>
+            <w:r>
+              <w:rPr>
+                <w:rFonts w:asciiTheme="majorHAnsi" w:hAnsiTheme="majorHAnsi"/>
+              </w:rPr>
+              <w:t xml:space="preserve"> para aceptación o rechazo de solicitud de modificación</w:t>
+            </w:r>
+            <w:bookmarkStart w:id="0" w:name="_GoBack"/>
+            <w:bookmarkEnd w:id="0"/>
+          </w:p>
+        </w:tc>
+        <w:tc>
+          <w:tcPr>
+            <w:tcW w:w="1770" w:type="dxa"/>
+          </w:tcPr>
+          <w:p>
+            <w:pPr>
+              <w:jc w:val="center"/>
+              <w:cnfStyle w:val="000000000000" w:firstRow="0" w:lastRow="0" w:firstColumn="0" w:lastColumn="0" w:oddVBand="0" w:evenVBand="0" w:oddHBand="0" w:evenHBand="0" w:firstRowFirstColumn="0" w:firstRowLastColumn="0" w:lastRowFirstColumn="0" w:lastRowLastColumn="0"/>
+              <w:rPr>
+                <w:rFonts w:asciiTheme="majorHAnsi" w:hAnsiTheme="majorHAnsi"/>
+              </w:rPr>
+            </w:pPr>
+          </w:p>
+        </w:tc>
+        <w:tc>
+          <w:tcPr>
+            <w:tcW w:w="1559" w:type="dxa"/>
+          </w:tcPr>
+          <w:p>
+            <w:pPr>
+              <w:jc w:val="center"/>
+              <w:cnfStyle w:val="000000000000" w:firstRow="0" w:lastRow="0" w:firstColumn="0" w:lastColumn="0" w:oddVBand="0" w:evenVBand="0" w:oddHBand="0" w:evenHBand="0" w:firstRowFirstColumn="0" w:firstRowLastColumn="0" w:lastRowFirstColumn="0" w:lastRowLastColumn="0"/>
               <w:rPr>
                 <w:rFonts w:asciiTheme="majorHAnsi" w:hAnsiTheme="majorHAnsi"/>
               </w:rPr>
@@ -1625,6 +2155,92 @@
     </w:lvl>
   </w:abstractNum>
   <w:abstractNum w:abstractNumId="3">
+    <w:nsid w:val="0C204805"/>
+    <w:multiLevelType w:val="hybridMultilevel"/>
+    <w:tmpl w:val="75AA5BB0"/>
+    <w:lvl w:ilvl="0" w:tplc="200A000F">
+      <w:start w:val="1"/>
+      <w:numFmt w:val="decimal"/>
+      <w:lvlText w:val="%1."/>
+      <w:lvlJc w:val="left"/>
+      <w:pPr>
+        <w:ind w:left="720" w:hanging="360"/>
+      </w:pPr>
+    </w:lvl>
+    <w:lvl w:ilvl="1" w:tplc="200A0019" w:tentative="1">
+      <w:start w:val="1"/>
+      <w:numFmt w:val="lowerLetter"/>
+      <w:lvlText w:val="%2."/>
+      <w:lvlJc w:val="left"/>
+      <w:pPr>
+        <w:ind w:left="1440" w:hanging="360"/>
+      </w:pPr>
+    </w:lvl>
+    <w:lvl w:ilvl="2" w:tplc="200A001B" w:tentative="1">
+      <w:start w:val="1"/>
+      <w:numFmt w:val="lowerRoman"/>
+      <w:lvlText w:val="%3."/>
+      <w:lvlJc w:val="right"/>
+      <w:pPr>
+        <w:ind w:left="2160" w:hanging="180"/>
+      </w:pPr>
+    </w:lvl>
+    <w:lvl w:ilvl="3" w:tplc="200A000F" w:tentative="1">
+      <w:start w:val="1"/>
+      <w:numFmt w:val="decimal"/>
+      <w:lvlText w:val="%4."/>
+      <w:lvlJc w:val="left"/>
+      <w:pPr>
+        <w:ind w:left="2880" w:hanging="360"/>
+      </w:pPr>
+    </w:lvl>
+    <w:lvl w:ilvl="4" w:tplc="200A0019" w:tentative="1">
+      <w:start w:val="1"/>
+      <w:numFmt w:val="lowerLetter"/>
+      <w:lvlText w:val="%5."/>
+      <w:lvlJc w:val="left"/>
+      <w:pPr>
+        <w:ind w:left="3600" w:hanging="360"/>
+      </w:pPr>
+    </w:lvl>
+    <w:lvl w:ilvl="5" w:tplc="200A001B" w:tentative="1">
+      <w:start w:val="1"/>
+      <w:numFmt w:val="lowerRoman"/>
+      <w:lvlText w:val="%6."/>
+      <w:lvlJc w:val="right"/>
+      <w:pPr>
+        <w:ind w:left="4320" w:hanging="180"/>
+      </w:pPr>
+    </w:lvl>
+    <w:lvl w:ilvl="6" w:tplc="200A000F" w:tentative="1">
+      <w:start w:val="1"/>
+      <w:numFmt w:val="decimal"/>
+      <w:lvlText w:val="%7."/>
+      <w:lvlJc w:val="left"/>
+      <w:pPr>
+        <w:ind w:left="5040" w:hanging="360"/>
+      </w:pPr>
+    </w:lvl>
+    <w:lvl w:ilvl="7" w:tplc="200A0019" w:tentative="1">
+      <w:start w:val="1"/>
+      <w:numFmt w:val="lowerLetter"/>
+      <w:lvlText w:val="%8."/>
+      <w:lvlJc w:val="left"/>
+      <w:pPr>
+        <w:ind w:left="5760" w:hanging="360"/>
+      </w:pPr>
+    </w:lvl>
+    <w:lvl w:ilvl="8" w:tplc="200A001B" w:tentative="1">
+      <w:start w:val="1"/>
+      <w:numFmt w:val="lowerRoman"/>
+      <w:lvlText w:val="%9."/>
+      <w:lvlJc w:val="right"/>
+      <w:pPr>
+        <w:ind w:left="6480" w:hanging="180"/>
+      </w:pPr>
+    </w:lvl>
+  </w:abstractNum>
+  <w:abstractNum w:abstractNumId="4">
     <w:nsid w:val="5BF762A4"/>
     <w:multiLevelType w:val="hybridMultilevel"/>
     <w:tmpl w:val="17A8CB3C"/>
@@ -1710,7 +2326,7 @@
       </w:pPr>
     </w:lvl>
   </w:abstractNum>
-  <w:abstractNum w:abstractNumId="4">
+  <w:abstractNum w:abstractNumId="5">
     <w:nsid w:val="5FF74FA8"/>
     <w:multiLevelType w:val="hybridMultilevel"/>
     <w:tmpl w:val="613227F2"/>
@@ -1823,7 +2439,7 @@
       </w:rPr>
     </w:lvl>
   </w:abstractNum>
-  <w:abstractNum w:abstractNumId="5">
+  <w:abstractNum w:abstractNumId="6">
     <w:nsid w:val="61CD5184"/>
     <w:multiLevelType w:val="hybridMultilevel"/>
     <w:tmpl w:val="D5A007E0"/>
@@ -1909,7 +2525,7 @@
       </w:pPr>
     </w:lvl>
   </w:abstractNum>
-  <w:abstractNum w:abstractNumId="6">
+  <w:abstractNum w:abstractNumId="7">
     <w:nsid w:val="6A50594E"/>
     <w:multiLevelType w:val="hybridMultilevel"/>
     <w:tmpl w:val="77F6A08E"/>
@@ -1995,7 +2611,7 @@
       </w:pPr>
     </w:lvl>
   </w:abstractNum>
-  <w:abstractNum w:abstractNumId="7">
+  <w:abstractNum w:abstractNumId="8">
     <w:nsid w:val="77D50AC0"/>
     <w:multiLevelType w:val="hybridMultilevel"/>
     <w:tmpl w:val="23F603DC"/>
@@ -2085,25 +2701,28 @@
     <w:abstractNumId w:val="0"/>
   </w:num>
   <w:num w:numId="2">
-    <w:abstractNumId w:val="4"/>
+    <w:abstractNumId w:val="5"/>
   </w:num>
   <w:num w:numId="3">
     <w:abstractNumId w:val="2"/>
   </w:num>
   <w:num w:numId="4">
-    <w:abstractNumId w:val="6"/>
+    <w:abstractNumId w:val="7"/>
   </w:num>
   <w:num w:numId="5">
     <w:abstractNumId w:val="1"/>
   </w:num>
   <w:num w:numId="6">
-    <w:abstractNumId w:val="3"/>
+    <w:abstractNumId w:val="4"/>
   </w:num>
   <w:num w:numId="7">
-    <w:abstractNumId w:val="5"/>
+    <w:abstractNumId w:val="6"/>
   </w:num>
   <w:num w:numId="8">
-    <w:abstractNumId w:val="7"/>
+    <w:abstractNumId w:val="8"/>
+  </w:num>
+  <w:num w:numId="9">
+    <w:abstractNumId w:val="3"/>
   </w:num>
 </w:numbering>
 </file>

</xml_diff>

<commit_message>
terminado el cronograma + oferta economica
</commit_message>
<xml_diff>
--- a/cronograma.docx
+++ b/cronograma.docx
@@ -8,10 +8,182 @@
           <w:rFonts w:asciiTheme="majorHAnsi" w:hAnsiTheme="majorHAnsi"/>
         </w:rPr>
       </w:pPr>
+    </w:p>
+    <w:p>
+      <w:pPr>
+        <w:rPr>
+          <w:rFonts w:asciiTheme="majorHAnsi" w:hAnsiTheme="majorHAnsi"/>
+        </w:rPr>
+      </w:pPr>
+    </w:p>
+    <w:p>
+      <w:pPr>
+        <w:rPr>
+          <w:rFonts w:asciiTheme="majorHAnsi" w:hAnsiTheme="majorHAnsi"/>
+        </w:rPr>
+      </w:pPr>
+    </w:p>
+    <w:p>
+      <w:pPr>
+        <w:rPr>
+          <w:rFonts w:asciiTheme="majorHAnsi" w:hAnsiTheme="majorHAnsi"/>
+        </w:rPr>
+      </w:pPr>
+    </w:p>
+    <w:p>
+      <w:pPr>
+        <w:rPr>
+          <w:rFonts w:asciiTheme="majorHAnsi" w:hAnsiTheme="majorHAnsi"/>
+        </w:rPr>
+      </w:pPr>
+    </w:p>
+    <w:p>
+      <w:pPr>
+        <w:rPr>
+          <w:rFonts w:asciiTheme="majorHAnsi" w:hAnsiTheme="majorHAnsi"/>
+        </w:rPr>
+      </w:pPr>
+    </w:p>
+    <w:p>
+      <w:pPr>
+        <w:rPr>
+          <w:rFonts w:asciiTheme="majorHAnsi" w:hAnsiTheme="majorHAnsi"/>
+        </w:rPr>
+      </w:pPr>
+    </w:p>
+    <w:p>
+      <w:pPr>
+        <w:rPr>
+          <w:rFonts w:asciiTheme="majorHAnsi" w:hAnsiTheme="majorHAnsi"/>
+        </w:rPr>
+      </w:pPr>
+    </w:p>
+    <w:p>
+      <w:pPr>
+        <w:rPr>
+          <w:rFonts w:asciiTheme="majorHAnsi" w:hAnsiTheme="majorHAnsi"/>
+        </w:rPr>
+      </w:pPr>
+    </w:p>
+    <w:p>
+      <w:pPr>
+        <w:pStyle w:val="Ttulo"/>
+        <w:jc w:val="center"/>
+      </w:pPr>
+      <w:r>
+        <w:t>Cronograma de Actividades para la implementación de la fase 1 del proyecto “</w:t>
+      </w:r>
+      <w:r>
+        <w:t>Sistema de Registro Nacional de Servicios de Información Interoperables (RNSII)</w:t>
+      </w:r>
+      <w:r>
+        <w:t>”</w:t>
+      </w:r>
+    </w:p>
+    <w:p>
+      <w:pPr>
+        <w:rPr>
+          <w:rFonts w:asciiTheme="majorHAnsi" w:hAnsiTheme="majorHAnsi"/>
+        </w:rPr>
+      </w:pPr>
+    </w:p>
+    <w:p>
+      <w:pPr>
+        <w:rPr>
+          <w:rFonts w:asciiTheme="majorHAnsi" w:hAnsiTheme="majorHAnsi"/>
+        </w:rPr>
+      </w:pPr>
+    </w:p>
+    <w:p>
+      <w:pPr>
+        <w:rPr>
+          <w:rFonts w:asciiTheme="majorHAnsi" w:hAnsiTheme="majorHAnsi"/>
+        </w:rPr>
+      </w:pPr>
+    </w:p>
+    <w:p>
+      <w:pPr>
+        <w:rPr>
+          <w:rFonts w:asciiTheme="majorHAnsi" w:hAnsiTheme="majorHAnsi"/>
+        </w:rPr>
+      </w:pPr>
+      <w:bookmarkStart w:id="0" w:name="_GoBack"/>
+      <w:bookmarkEnd w:id="0"/>
+    </w:p>
+    <w:p>
+      <w:pPr>
+        <w:jc w:val="center"/>
+        <w:rPr>
+          <w:rFonts w:asciiTheme="majorHAnsi" w:hAnsiTheme="majorHAnsi"/>
+        </w:rPr>
+      </w:pPr>
       <w:r>
         <w:rPr>
           <w:rFonts w:asciiTheme="majorHAnsi" w:hAnsiTheme="majorHAnsi"/>
         </w:rPr>
+        <w:t>Elaborado por:</w:t>
+      </w:r>
+    </w:p>
+    <w:p>
+      <w:pPr>
+        <w:jc w:val="center"/>
+        <w:rPr>
+          <w:rFonts w:asciiTheme="majorHAnsi" w:hAnsiTheme="majorHAnsi"/>
+        </w:rPr>
+      </w:pPr>
+      <w:r>
+        <w:rPr>
+          <w:rFonts w:asciiTheme="majorHAnsi" w:hAnsiTheme="majorHAnsi"/>
+        </w:rPr>
+        <w:t xml:space="preserve">Ing. Jaime </w:t>
+      </w:r>
+      <w:proofErr w:type="spellStart"/>
+      <w:r>
+        <w:rPr>
+          <w:rFonts w:asciiTheme="majorHAnsi" w:hAnsiTheme="majorHAnsi"/>
+        </w:rPr>
+        <w:t>Irazabal</w:t>
+      </w:r>
+      <w:proofErr w:type="spellEnd"/>
+      <w:r>
+        <w:rPr>
+          <w:rFonts w:asciiTheme="majorHAnsi" w:hAnsiTheme="majorHAnsi"/>
+        </w:rPr>
+        <w:t xml:space="preserve"> G.</w:t>
+      </w:r>
+    </w:p>
+    <w:p>
+      <w:pPr>
+        <w:jc w:val="center"/>
+        <w:rPr>
+          <w:rFonts w:asciiTheme="majorHAnsi" w:hAnsiTheme="majorHAnsi"/>
+        </w:rPr>
+      </w:pPr>
+      <w:r>
+        <w:rPr>
+          <w:rFonts w:asciiTheme="majorHAnsi" w:hAnsiTheme="majorHAnsi"/>
+        </w:rPr>
+        <w:t>CI: 16923509</w:t>
+      </w:r>
+    </w:p>
+    <w:p>
+      <w:pPr>
+        <w:rPr>
+          <w:rFonts w:asciiTheme="majorHAnsi" w:hAnsiTheme="majorHAnsi"/>
+        </w:rPr>
+      </w:pPr>
+    </w:p>
+    <w:p>
+      <w:pPr>
+        <w:rPr>
+          <w:rFonts w:asciiTheme="majorHAnsi" w:hAnsiTheme="majorHAnsi"/>
+        </w:rPr>
+      </w:pPr>
+      <w:r>
+        <w:rPr>
+          <w:rFonts w:asciiTheme="majorHAnsi" w:hAnsiTheme="majorHAnsi"/>
+        </w:rPr>
+        <w:lastRenderedPageBreak/>
         <w:t xml:space="preserve">Los colores </w:t>
       </w:r>
       <w:r>
@@ -934,15 +1106,7 @@
                 <w:sz w:val="16"/>
                 <w:szCs w:val="16"/>
               </w:rPr>
-              <w:t>24 al 27</w:t>
-            </w:r>
-            <w:r>
-              <w:rPr>
-                <w:rFonts w:asciiTheme="majorHAnsi" w:hAnsiTheme="majorHAnsi"/>
-                <w:sz w:val="16"/>
-                <w:szCs w:val="16"/>
-              </w:rPr>
-              <w:t xml:space="preserve"> julio 2015</w:t>
+              <w:t>24 al 27 julio 2015</w:t>
             </w:r>
           </w:p>
           <w:p>
@@ -13554,23 +13718,7 @@
                 <w:sz w:val="18"/>
                 <w:szCs w:val="18"/>
               </w:rPr>
-              <w:t xml:space="preserve">Implementar lógica para realizar y mostrar el </w:t>
-            </w:r>
-            <w:r>
-              <w:rPr>
-                <w:rFonts w:asciiTheme="majorHAnsi" w:hAnsiTheme="majorHAnsi"/>
-                <w:sz w:val="18"/>
-                <w:szCs w:val="18"/>
-              </w:rPr>
-              <w:t>resumen</w:t>
-            </w:r>
-            <w:r>
-              <w:rPr>
-                <w:rFonts w:asciiTheme="majorHAnsi" w:hAnsiTheme="majorHAnsi"/>
-                <w:sz w:val="18"/>
-                <w:szCs w:val="18"/>
-              </w:rPr>
-              <w:t>.</w:t>
+              <w:t>Implementar lógica para realizar y mostrar el resumen.</w:t>
             </w:r>
           </w:p>
         </w:tc>
@@ -16824,8 +16972,6 @@
               </w:rPr>
               <w:t>No cuenta.</w:t>
             </w:r>
-            <w:bookmarkStart w:id="0" w:name="_GoBack"/>
-            <w:bookmarkEnd w:id="0"/>
           </w:p>
         </w:tc>
       </w:tr>
@@ -16838,6 +16984,14 @@
           <w:szCs w:val="18"/>
         </w:rPr>
       </w:pPr>
+      <w:r>
+        <w:rPr>
+          <w:rFonts w:asciiTheme="majorHAnsi" w:hAnsiTheme="majorHAnsi"/>
+          <w:sz w:val="18"/>
+          <w:szCs w:val="18"/>
+        </w:rPr>
+        <w:t>Los algoritmos de seguridad, serán evaluados durante el desarrollo e implementación de cada módulo. Cabe acotar que los tiempos de creación de cada módulo incluyen las pruebas con el usuario del CNTI, encargado de recibir los requerimientos funcionales.</w:t>
+      </w:r>
     </w:p>
     <w:sectPr>
       <w:pgSz w:w="15840" w:h="12240" w:orient="landscape"/>
@@ -21289,6 +21443,45 @@
       <w:szCs w:val="20"/>
     </w:rPr>
   </w:style>
+  <w:style w:type="paragraph" w:styleId="Ttulo">
+    <w:name w:val="Title"/>
+    <w:basedOn w:val="Normal"/>
+    <w:next w:val="Normal"/>
+    <w:link w:val="TtuloCar"/>
+    <w:uiPriority w:val="10"/>
+    <w:qFormat/>
+    <w:rsid w:val="00BF4BD4"/>
+    <w:pPr>
+      <w:pBdr>
+        <w:bottom w:val="single" w:sz="8" w:space="4" w:color="4F81BD" w:themeColor="accent1"/>
+      </w:pBdr>
+      <w:spacing w:after="300" w:line="240" w:lineRule="auto"/>
+      <w:contextualSpacing/>
+    </w:pPr>
+    <w:rPr>
+      <w:rFonts w:asciiTheme="majorHAnsi" w:eastAsiaTheme="majorEastAsia" w:hAnsiTheme="majorHAnsi" w:cstheme="majorBidi"/>
+      <w:color w:val="17365D" w:themeColor="text2" w:themeShade="BF"/>
+      <w:spacing w:val="5"/>
+      <w:kern w:val="28"/>
+      <w:sz w:val="52"/>
+      <w:szCs w:val="52"/>
+    </w:rPr>
+  </w:style>
+  <w:style w:type="character" w:customStyle="1" w:styleId="TtuloCar">
+    <w:name w:val="Título Car"/>
+    <w:basedOn w:val="Fuentedeprrafopredeter"/>
+    <w:link w:val="Ttulo"/>
+    <w:uiPriority w:val="10"/>
+    <w:rsid w:val="00BF4BD4"/>
+    <w:rPr>
+      <w:rFonts w:asciiTheme="majorHAnsi" w:eastAsiaTheme="majorEastAsia" w:hAnsiTheme="majorHAnsi" w:cstheme="majorBidi"/>
+      <w:color w:val="17365D" w:themeColor="text2" w:themeShade="BF"/>
+      <w:spacing w:val="5"/>
+      <w:kern w:val="28"/>
+      <w:sz w:val="52"/>
+      <w:szCs w:val="52"/>
+    </w:rPr>
+  </w:style>
 </w:styles>
 </file>
 
@@ -22038,6 +22231,45 @@
       <w:rFonts w:ascii="FreeSans" w:hAnsi="Times New Roman" w:cs="FreeSans"/>
       <w:sz w:val="20"/>
       <w:szCs w:val="20"/>
+    </w:rPr>
+  </w:style>
+  <w:style w:type="paragraph" w:styleId="Ttulo">
+    <w:name w:val="Title"/>
+    <w:basedOn w:val="Normal"/>
+    <w:next w:val="Normal"/>
+    <w:link w:val="TtuloCar"/>
+    <w:uiPriority w:val="10"/>
+    <w:qFormat/>
+    <w:rsid w:val="00BF4BD4"/>
+    <w:pPr>
+      <w:pBdr>
+        <w:bottom w:val="single" w:sz="8" w:space="4" w:color="4F81BD" w:themeColor="accent1"/>
+      </w:pBdr>
+      <w:spacing w:after="300" w:line="240" w:lineRule="auto"/>
+      <w:contextualSpacing/>
+    </w:pPr>
+    <w:rPr>
+      <w:rFonts w:asciiTheme="majorHAnsi" w:eastAsiaTheme="majorEastAsia" w:hAnsiTheme="majorHAnsi" w:cstheme="majorBidi"/>
+      <w:color w:val="17365D" w:themeColor="text2" w:themeShade="BF"/>
+      <w:spacing w:val="5"/>
+      <w:kern w:val="28"/>
+      <w:sz w:val="52"/>
+      <w:szCs w:val="52"/>
+    </w:rPr>
+  </w:style>
+  <w:style w:type="character" w:customStyle="1" w:styleId="TtuloCar">
+    <w:name w:val="Título Car"/>
+    <w:basedOn w:val="Fuentedeprrafopredeter"/>
+    <w:link w:val="Ttulo"/>
+    <w:uiPriority w:val="10"/>
+    <w:rsid w:val="00BF4BD4"/>
+    <w:rPr>
+      <w:rFonts w:asciiTheme="majorHAnsi" w:eastAsiaTheme="majorEastAsia" w:hAnsiTheme="majorHAnsi" w:cstheme="majorBidi"/>
+      <w:color w:val="17365D" w:themeColor="text2" w:themeShade="BF"/>
+      <w:spacing w:val="5"/>
+      <w:kern w:val="28"/>
+      <w:sz w:val="52"/>
+      <w:szCs w:val="52"/>
     </w:rPr>
   </w:style>
 </w:styles>
@@ -22333,7 +22565,7 @@
 </file>
 
 <file path=customXml/itemProps1.xml><?xml version="1.0" encoding="utf-8"?>
-<ds:datastoreItem xmlns:ds="http://schemas.openxmlformats.org/officeDocument/2006/customXml" ds:itemID="{A5AA4CD0-042F-458E-9350-9AA07F36E60D}">
+<ds:datastoreItem xmlns:ds="http://schemas.openxmlformats.org/officeDocument/2006/customXml" ds:itemID="{A8BDEC2B-023F-4BD1-BD48-286AD84400D8}">
   <ds:schemaRefs>
     <ds:schemaRef ds:uri="http://schemas.openxmlformats.org/officeDocument/2006/bibliography"/>
   </ds:schemaRefs>

</xml_diff>